<commit_message>
Added a requirement and Test Case
</commit_message>
<xml_diff>
--- a/Documentation/Requirements and Test Cases.docx
+++ b/Documentation/Requirements and Test Cases.docx
@@ -62,7 +62,10 @@
         </w:numPr>
       </w:pPr>
       <w:r>
-        <w:t>Prune candidate misuse cases to remove invalid cases</w:t>
+        <w:t>List</w:t>
+      </w:r>
+      <w:r>
+        <w:t xml:space="preserve"> the candidate misuse cases</w:t>
       </w:r>
     </w:p>
     <w:p>
@@ -74,6 +77,18 @@
         </w:numPr>
       </w:pPr>
       <w:r>
+        <w:t>Prune candidate misuse cases to remove invalid cases</w:t>
+      </w:r>
+    </w:p>
+    <w:p>
+      <w:pPr>
+        <w:pStyle w:val="ListParagraph"/>
+        <w:numPr>
+          <w:ilvl w:val="0"/>
+          <w:numId w:val="1"/>
+        </w:numPr>
+      </w:pPr>
+      <w:r>
         <w:t>List misuse case and threatened node in console</w:t>
       </w:r>
     </w:p>
@@ -104,8 +119,6 @@
       <w:r>
         <w:t xml:space="preserve"> written in  C++</w:t>
       </w:r>
-      <w:bookmarkStart w:id="0" w:name="_GoBack"/>
-      <w:bookmarkEnd w:id="0"/>
     </w:p>
     <w:p>
       <w:r>
@@ -730,36 +743,35 @@
           </w:tcPr>
           <w:p>
             <w:r>
-              <w:t>Check that the pruning algorithm receives the candidate misuse cases</w:t>
-            </w:r>
-            <w:r>
-              <w:t>.</w:t>
-            </w:r>
-          </w:p>
-        </w:tc>
-        <w:tc>
-          <w:tcPr>
-            <w:tcW w:w="2311" w:type="dxa"/>
-          </w:tcPr>
-          <w:p>
-            <w:r>
-              <w:t>After the candidate misuse cases are generated they will be sent to the pruning algorithm.</w:t>
-            </w:r>
-          </w:p>
-        </w:tc>
-        <w:tc>
-          <w:tcPr>
-            <w:tcW w:w="2311" w:type="dxa"/>
-          </w:tcPr>
-          <w:p>
-            <w:r>
-              <w:t>The candidate misuse cases were sent to the pruning algorithm</w:t>
-            </w:r>
-            <w:r>
-              <w:t xml:space="preserve"> correctly</w:t>
-            </w:r>
-            <w:r>
-              <w:t>.</w:t>
+              <w:t>Check that the program lists each misuse case and threatened node in the console.</w:t>
+            </w:r>
+          </w:p>
+        </w:tc>
+        <w:tc>
+          <w:tcPr>
+            <w:tcW w:w="2311" w:type="dxa"/>
+          </w:tcPr>
+          <w:p>
+            <w:r>
+              <w:t>The application</w:t>
+            </w:r>
+            <w:r>
+              <w:t xml:space="preserve"> will list all the candidate</w:t>
+            </w:r>
+            <w:bookmarkStart w:id="0" w:name="_GoBack"/>
+            <w:bookmarkEnd w:id="0"/>
+            <w:r>
+              <w:t xml:space="preserve"> misuse cases.</w:t>
+            </w:r>
+          </w:p>
+        </w:tc>
+        <w:tc>
+          <w:tcPr>
+            <w:tcW w:w="2311" w:type="dxa"/>
+          </w:tcPr>
+          <w:p>
+            <w:r>
+              <w:t>The misuse cases were listed correctly.</w:t>
             </w:r>
           </w:p>
         </w:tc>
@@ -888,27 +900,36 @@
           </w:tcPr>
           <w:p>
             <w:r>
-              <w:t>Check that the program prunes the candidate misuse cases correctly.</w:t>
-            </w:r>
-          </w:p>
-        </w:tc>
-        <w:tc>
-          <w:tcPr>
-            <w:tcW w:w="2311" w:type="dxa"/>
-          </w:tcPr>
-          <w:p>
-            <w:r>
-              <w:t>The program will prune the candidate misuse cases down so that all invalid ones are removed.</w:t>
-            </w:r>
-          </w:p>
-        </w:tc>
-        <w:tc>
-          <w:tcPr>
-            <w:tcW w:w="2311" w:type="dxa"/>
-          </w:tcPr>
-          <w:p>
-            <w:r>
-              <w:t>No pruning has occurred at all.</w:t>
+              <w:t>Check that the pruning algorithm receives the candidate misuse cases</w:t>
+            </w:r>
+            <w:r>
+              <w:t>.</w:t>
+            </w:r>
+          </w:p>
+        </w:tc>
+        <w:tc>
+          <w:tcPr>
+            <w:tcW w:w="2311" w:type="dxa"/>
+          </w:tcPr>
+          <w:p>
+            <w:r>
+              <w:t>After the candidate misuse cases are generated they will be sent to the pruning algorithm.</w:t>
+            </w:r>
+          </w:p>
+        </w:tc>
+        <w:tc>
+          <w:tcPr>
+            <w:tcW w:w="2311" w:type="dxa"/>
+          </w:tcPr>
+          <w:p>
+            <w:r>
+              <w:t>The candidate misuse cases were sent to the pruning algorithm</w:t>
+            </w:r>
+            <w:r>
+              <w:t xml:space="preserve"> correctly</w:t>
+            </w:r>
+            <w:r>
+              <w:t>.</w:t>
             </w:r>
           </w:p>
         </w:tc>
@@ -931,15 +952,9 @@
       <w:proofErr w:type="gramEnd"/>
       <w:r>
         <w:tab/>
-      </w:r>
-      <w:r>
-        <w:rPr>
-          <w:highlight w:val="red"/>
-        </w:rPr>
-        <w:t>NO.</w:t>
+        <w:t>YES.</w:t>
       </w:r>
     </w:p>
-    <w:p/>
     <w:tbl>
       <w:tblPr>
         <w:tblStyle w:val="TableGrid"/>
@@ -1035,6 +1050,160 @@
           <w:p>
             <w:r>
               <w:t>Test-06</w:t>
+            </w:r>
+          </w:p>
+        </w:tc>
+        <w:tc>
+          <w:tcPr>
+            <w:tcW w:w="2310" w:type="dxa"/>
+          </w:tcPr>
+          <w:p>
+            <w:r>
+              <w:t>Check that the program prunes the candidate misuse cases correctly.</w:t>
+            </w:r>
+          </w:p>
+        </w:tc>
+        <w:tc>
+          <w:tcPr>
+            <w:tcW w:w="2311" w:type="dxa"/>
+          </w:tcPr>
+          <w:p>
+            <w:r>
+              <w:t>The program will prune the candidate misuse cases down so that all invalid ones are removed.</w:t>
+            </w:r>
+          </w:p>
+        </w:tc>
+        <w:tc>
+          <w:tcPr>
+            <w:tcW w:w="2311" w:type="dxa"/>
+          </w:tcPr>
+          <w:p>
+            <w:r>
+              <w:t>No pruning has occurred at all.</w:t>
+            </w:r>
+          </w:p>
+        </w:tc>
+      </w:tr>
+    </w:tbl>
+    <w:p>
+      <w:r>
+        <w:rPr>
+          <w:b/>
+        </w:rPr>
+        <w:t>Test Passed</w:t>
+      </w:r>
+      <w:proofErr w:type="gramStart"/>
+      <w:r>
+        <w:rPr>
+          <w:b/>
+        </w:rPr>
+        <w:t>?:</w:t>
+      </w:r>
+      <w:proofErr w:type="gramEnd"/>
+      <w:r>
+        <w:tab/>
+      </w:r>
+      <w:r>
+        <w:rPr>
+          <w:highlight w:val="red"/>
+        </w:rPr>
+        <w:t>NO.</w:t>
+      </w:r>
+    </w:p>
+    <w:tbl>
+      <w:tblPr>
+        <w:tblStyle w:val="TableGrid"/>
+        <w:tblW w:w="0" w:type="auto"/>
+        <w:tblLook w:val="04A0" w:firstRow="1" w:lastRow="0" w:firstColumn="1" w:lastColumn="0" w:noHBand="0" w:noVBand="1"/>
+      </w:tblPr>
+      <w:tblGrid>
+        <w:gridCol w:w="2310"/>
+        <w:gridCol w:w="2310"/>
+        <w:gridCol w:w="2311"/>
+        <w:gridCol w:w="2311"/>
+      </w:tblGrid>
+      <w:tr>
+        <w:tc>
+          <w:tcPr>
+            <w:tcW w:w="2310" w:type="dxa"/>
+          </w:tcPr>
+          <w:p>
+            <w:pPr>
+              <w:rPr>
+                <w:b/>
+              </w:rPr>
+            </w:pPr>
+            <w:r>
+              <w:rPr>
+                <w:b/>
+              </w:rPr>
+              <w:t>Test ID</w:t>
+            </w:r>
+          </w:p>
+        </w:tc>
+        <w:tc>
+          <w:tcPr>
+            <w:tcW w:w="2310" w:type="dxa"/>
+          </w:tcPr>
+          <w:p>
+            <w:pPr>
+              <w:rPr>
+                <w:b/>
+              </w:rPr>
+            </w:pPr>
+            <w:r>
+              <w:rPr>
+                <w:b/>
+              </w:rPr>
+              <w:t>Test Description</w:t>
+            </w:r>
+          </w:p>
+        </w:tc>
+        <w:tc>
+          <w:tcPr>
+            <w:tcW w:w="2311" w:type="dxa"/>
+          </w:tcPr>
+          <w:p>
+            <w:pPr>
+              <w:rPr>
+                <w:b/>
+              </w:rPr>
+            </w:pPr>
+            <w:r>
+              <w:rPr>
+                <w:b/>
+              </w:rPr>
+              <w:t>Expected Behaviours/ Evaluation Criteria</w:t>
+            </w:r>
+          </w:p>
+        </w:tc>
+        <w:tc>
+          <w:tcPr>
+            <w:tcW w:w="2311" w:type="dxa"/>
+          </w:tcPr>
+          <w:p>
+            <w:pPr>
+              <w:rPr>
+                <w:b/>
+              </w:rPr>
+            </w:pPr>
+            <w:r>
+              <w:rPr>
+                <w:b/>
+              </w:rPr>
+              <w:t>Outcome</w:t>
+            </w:r>
+          </w:p>
+        </w:tc>
+      </w:tr>
+      <w:tr>
+        <w:tc>
+          <w:tcPr>
+            <w:tcW w:w="2310" w:type="dxa"/>
+          </w:tcPr>
+          <w:p>
+            <w:r>
+              <w:t>Test-07</w:t>
             </w:r>
           </w:p>
         </w:tc>

</xml_diff>